<commit_message>
doc(rapport): finalisation du rapport de projet
</commit_message>
<xml_diff>
--- a/Documentation/P_Bulle_Dev-Specifications.docx
+++ b/Documentation/P_Bulle_Dev-Specifications.docx
@@ -1565,6 +1565,14 @@
         </w:rPr>
         <w:t>Compacté (pas de copié/collé,…)</w:t>
       </w:r>
+      <w:r>
+        <w:rPr>
+          <w:rFonts w:ascii="Century Gothic" w:hAnsi="Century Gothic" w:cs="Arial"/>
+          <w:noProof/>
+          <w:lang w:val="fr-CH" w:eastAsia="fr-CH"/>
+        </w:rPr>
+        <w:t xml:space="preserve"> </w:t>
+      </w:r>
     </w:p>
     <w:p>
       <w:pPr>
@@ -4560,7 +4568,7 @@
               <w:sz w:val="16"/>
               <w:szCs w:val="16"/>
             </w:rPr>
-            <w:t>30.10.2024</w:t>
+            <w:t>27.10.2025</w:t>
           </w:r>
           <w:r>
             <w:rPr>
@@ -5229,7 +5237,7 @@
         <w:snapToGrid w:val="0"/>
         <w:sz w:val="12"/>
       </w:rPr>
-      <w:t>30/10/2024</w:t>
+      <w:t>27/10/2025</w:t>
     </w:r>
     <w:r>
       <w:rPr>
@@ -5270,6 +5278,15 @@
         <w:sz w:val="12"/>
       </w:rPr>
       <w:fldChar w:fldCharType="separate"/>
+    </w:r>
+    <w:r>
+      <w:rPr>
+        <w:rFonts w:cs="Arial"/>
+        <w:noProof/>
+        <w:snapToGrid w:val="0"/>
+        <w:sz w:val="12"/>
+      </w:rPr>
+      <w:t>08:23</w:t>
     </w:r>
     <w:r>
       <w:rPr>
@@ -9903,6 +9920,23 @@
 </file>
 
 <file path=customXml/item1.xml><?xml version="1.0" encoding="utf-8"?>
+<p:properties xmlns:p="http://schemas.microsoft.com/office/2006/metadata/properties" xmlns:xsi="http://www.w3.org/2001/XMLSchema-instance" xmlns:pc="http://schemas.microsoft.com/office/infopath/2007/PartnerControls">
+  <documentManagement>
+    <_activity xmlns="5050927d-c905-4765-a2b8-2c4fb84ebfbe" xsi:nil="true"/>
+  </documentManagement>
+</p:properties>
+</file>
+
+<file path=customXml/item2.xml><?xml version="1.0" encoding="utf-8"?>
+<?mso-contentType ?>
+<FormTemplates xmlns="http://schemas.microsoft.com/sharepoint/v3/contenttype/forms">
+  <Display>DocumentLibraryForm</Display>
+  <Edit>DocumentLibraryForm</Edit>
+  <New>DocumentLibraryForm</New>
+</FormTemplates>
+</file>
+
+<file path=customXml/item3.xml><?xml version="1.0" encoding="utf-8"?>
 <ct:contentTypeSchema xmlns:ct="http://schemas.microsoft.com/office/2006/metadata/contentType" xmlns:ma="http://schemas.microsoft.com/office/2006/metadata/properties/metaAttributes" ct:_="" ma:_="" ma:contentTypeName="Document" ma:contentTypeID="0x010100398992936FBB084095783FF6DB990994" ma:contentTypeVersion="16" ma:contentTypeDescription="Crée un document." ma:contentTypeScope="" ma:versionID="e2e7299c93002442b16129ac7b1fe86d">
   <xsd:schema xmlns:xsd="http://www.w3.org/2001/XMLSchema" xmlns:xs="http://www.w3.org/2001/XMLSchema" xmlns:p="http://schemas.microsoft.com/office/2006/metadata/properties" xmlns:ns3="e8170872-c032-4720-8282-918eeb87723c" xmlns:ns4="5050927d-c905-4765-a2b8-2c4fb84ebfbe" targetNamespace="http://schemas.microsoft.com/office/2006/metadata/properties" ma:root="true" ma:fieldsID="a6770550efae6d0033fc4e01b8a67be5" ns3:_="" ns4:_="">
     <xsd:import namespace="e8170872-c032-4720-8282-918eeb87723c"/>
@@ -10141,24 +10175,25 @@
 </ct:contentTypeSchema>
 </file>
 
-<file path=customXml/item2.xml><?xml version="1.0" encoding="utf-8"?>
-<?mso-contentType ?>
-<FormTemplates xmlns="http://schemas.microsoft.com/sharepoint/v3/contenttype/forms">
-  <Display>DocumentLibraryForm</Display>
-  <Edit>DocumentLibraryForm</Edit>
-  <New>DocumentLibraryForm</New>
-</FormTemplates>
+<file path=customXml/itemProps1.xml><?xml version="1.0" encoding="utf-8"?>
+<ds:datastoreItem xmlns:ds="http://schemas.openxmlformats.org/officeDocument/2006/customXml" ds:itemID="{1FEC9E11-7618-49B0-B2CE-A821B0FF7151}">
+  <ds:schemaRefs>
+    <ds:schemaRef ds:uri="http://schemas.microsoft.com/office/2006/metadata/properties"/>
+    <ds:schemaRef ds:uri="http://schemas.microsoft.com/office/infopath/2007/PartnerControls"/>
+    <ds:schemaRef ds:uri="5050927d-c905-4765-a2b8-2c4fb84ebfbe"/>
+  </ds:schemaRefs>
+</ds:datastoreItem>
 </file>
 
-<file path=customXml/item3.xml><?xml version="1.0" encoding="utf-8"?>
-<p:properties xmlns:p="http://schemas.microsoft.com/office/2006/metadata/properties" xmlns:xsi="http://www.w3.org/2001/XMLSchema-instance" xmlns:pc="http://schemas.microsoft.com/office/infopath/2007/PartnerControls">
-  <documentManagement>
-    <_activity xmlns="5050927d-c905-4765-a2b8-2c4fb84ebfbe" xsi:nil="true"/>
-  </documentManagement>
-</p:properties>
+<file path=customXml/itemProps2.xml><?xml version="1.0" encoding="utf-8"?>
+<ds:datastoreItem xmlns:ds="http://schemas.openxmlformats.org/officeDocument/2006/customXml" ds:itemID="{649F966D-34B2-4A24-8ABC-37FCF87BB969}">
+  <ds:schemaRefs>
+    <ds:schemaRef ds:uri="http://schemas.microsoft.com/sharepoint/v3/contenttype/forms"/>
+  </ds:schemaRefs>
+</ds:datastoreItem>
 </file>
 
-<file path=customXml/itemProps1.xml><?xml version="1.0" encoding="utf-8"?>
+<file path=customXml/itemProps3.xml><?xml version="1.0" encoding="utf-8"?>
 <ds:datastoreItem xmlns:ds="http://schemas.openxmlformats.org/officeDocument/2006/customXml" ds:itemID="{D694F897-DAE7-4A26-BB50-75C0E4ED0ED3}">
   <ds:schemaRefs>
     <ds:schemaRef ds:uri="http://schemas.microsoft.com/office/2006/metadata/contentType"/>
@@ -10175,22 +10210,4 @@
     <ds:schemaRef ds:uri="http://schemas.microsoft.com/internal/obd"/>
   </ds:schemaRefs>
 </ds:datastoreItem>
-</file>
-
-<file path=customXml/itemProps2.xml><?xml version="1.0" encoding="utf-8"?>
-<ds:datastoreItem xmlns:ds="http://schemas.openxmlformats.org/officeDocument/2006/customXml" ds:itemID="{649F966D-34B2-4A24-8ABC-37FCF87BB969}">
-  <ds:schemaRefs>
-    <ds:schemaRef ds:uri="http://schemas.microsoft.com/sharepoint/v3/contenttype/forms"/>
-  </ds:schemaRefs>
-</ds:datastoreItem>
-</file>
-
-<file path=customXml/itemProps3.xml><?xml version="1.0" encoding="utf-8"?>
-<ds:datastoreItem xmlns:ds="http://schemas.openxmlformats.org/officeDocument/2006/customXml" ds:itemID="{1FEC9E11-7618-49B0-B2CE-A821B0FF7151}">
-  <ds:schemaRefs>
-    <ds:schemaRef ds:uri="http://schemas.microsoft.com/office/2006/metadata/properties"/>
-    <ds:schemaRef ds:uri="http://schemas.microsoft.com/office/infopath/2007/PartnerControls"/>
-    <ds:schemaRef ds:uri="5050927d-c905-4765-a2b8-2c4fb84ebfbe"/>
-  </ds:schemaRefs>
-</ds:datastoreItem>
 </file>
</xml_diff>